<commit_message>
added a lot of things
</commit_message>
<xml_diff>
--- a/MICROPROCESSOR & EMBEDDED SYSTEM/MID/LAB/LAB REPORT 1/LAB REPORT 1 GROUP 4.docx
+++ b/MICROPROCESSOR & EMBEDDED SYSTEM/MID/LAB/LAB REPORT 1/LAB REPORT 1 GROUP 4.docx
@@ -123,23 +123,7 @@
           <w:sz w:val="24"/>
           <w:szCs w:val="24"/>
         </w:rPr>
-        <w:t xml:space="preserve"> and </w:t>
-      </w:r>
-      <w:r>
-        <w:rPr>
-          <w:rFonts w:ascii="Times New Roman" w:hAnsi="Times New Roman" w:cs="Times New Roman"/>
-          <w:sz w:val="24"/>
-          <w:szCs w:val="24"/>
-        </w:rPr>
-        <w:t>anyone</w:t>
-      </w:r>
-      <w:r>
-        <w:rPr>
-          <w:rFonts w:ascii="Times New Roman" w:hAnsi="Times New Roman" w:cs="Times New Roman"/>
-          <w:sz w:val="24"/>
-          <w:szCs w:val="24"/>
-        </w:rPr>
-        <w:t xml:space="preserve"> interested in creating interactive objects or environments. An Arduino board can be purchased pre-assembled </w:t>
+        <w:t xml:space="preserve"> and anyone interested in creating interactive objects or environments. An Arduino board can be purchased pre-assembled </w:t>
       </w:r>
       <w:r>
         <w:rPr>
@@ -1059,13 +1043,7 @@
                               <w:rPr>
                                 <w:rFonts w:ascii="Times New Roman" w:hAnsi="Times New Roman" w:cs="Times New Roman"/>
                               </w:rPr>
-                              <w:t xml:space="preserve">Yellow </w:t>
-                            </w:r>
-                            <w:r>
-                              <w:rPr>
-                                <w:rFonts w:ascii="Times New Roman" w:hAnsi="Times New Roman" w:cs="Times New Roman"/>
-                              </w:rPr>
-                              <w:t>LED ON</w:t>
+                              <w:t>Yellow LED ON</w:t>
                             </w:r>
                           </w:p>
                         </w:txbxContent>
@@ -1107,13 +1085,7 @@
                         <w:rPr>
                           <w:rFonts w:ascii="Times New Roman" w:hAnsi="Times New Roman" w:cs="Times New Roman"/>
                         </w:rPr>
-                        <w:t xml:space="preserve">Yellow </w:t>
-                      </w:r>
-                      <w:r>
-                        <w:rPr>
-                          <w:rFonts w:ascii="Times New Roman" w:hAnsi="Times New Roman" w:cs="Times New Roman"/>
-                        </w:rPr>
-                        <w:t>LED ON</w:t>
+                        <w:t>Yellow LED ON</w:t>
                       </w:r>
                     </w:p>
                   </w:txbxContent>
@@ -1237,7 +1209,7 @@
           <w:u w:val="single"/>
         </w:rPr>
         <w:drawing>
-          <wp:anchor distT="0" distB="0" distL="114300" distR="114300" simplePos="0" relativeHeight="251662336" behindDoc="0" locked="0" layoutInCell="1" allowOverlap="1" wp14:anchorId="32DE0E13" wp14:editId="1F774B40">
+          <wp:anchor distT="0" distB="0" distL="114300" distR="114300" simplePos="0" relativeHeight="251662336" behindDoc="0" locked="0" layoutInCell="1" allowOverlap="1" wp14:anchorId="32DE0E13" wp14:editId="5F6C4B95">
             <wp:simplePos x="0" y="0"/>
             <wp:positionH relativeFrom="margin">
               <wp:posOffset>859288</wp:posOffset>
@@ -1303,7 +1275,7 @@
           <w:u w:val="single"/>
         </w:rPr>
         <w:drawing>
-          <wp:anchor distT="0" distB="0" distL="114300" distR="114300" simplePos="0" relativeHeight="251661312" behindDoc="0" locked="0" layoutInCell="1" allowOverlap="1" wp14:anchorId="4ED19610" wp14:editId="318A3DF2">
+          <wp:anchor distT="0" distB="0" distL="114300" distR="114300" simplePos="0" relativeHeight="251661312" behindDoc="0" locked="0" layoutInCell="1" allowOverlap="1" wp14:anchorId="4ED19610" wp14:editId="666F85C9">
             <wp:simplePos x="0" y="0"/>
             <wp:positionH relativeFrom="margin">
               <wp:posOffset>3213735</wp:posOffset>
@@ -1369,7 +1341,7 @@
           <w:u w:val="single"/>
         </w:rPr>
         <w:drawing>
-          <wp:anchor distT="0" distB="0" distL="114300" distR="114300" simplePos="0" relativeHeight="251660288" behindDoc="0" locked="0" layoutInCell="1" allowOverlap="1" wp14:anchorId="2946FF84" wp14:editId="38D72A9B">
+          <wp:anchor distT="0" distB="0" distL="114300" distR="114300" simplePos="0" relativeHeight="251660288" behindDoc="0" locked="0" layoutInCell="1" allowOverlap="1" wp14:anchorId="2946FF84" wp14:editId="0B30B3D4">
             <wp:simplePos x="0" y="0"/>
             <wp:positionH relativeFrom="margin">
               <wp:posOffset>-737320</wp:posOffset>
@@ -1698,13 +1670,7 @@
                               <w:rPr>
                                 <w:rFonts w:ascii="Times New Roman" w:hAnsi="Times New Roman" w:cs="Times New Roman"/>
                               </w:rPr>
-                              <w:t xml:space="preserve">Green </w:t>
-                            </w:r>
-                            <w:r>
-                              <w:rPr>
-                                <w:rFonts w:ascii="Times New Roman" w:hAnsi="Times New Roman" w:cs="Times New Roman"/>
-                              </w:rPr>
-                              <w:t>LED ON</w:t>
+                              <w:t>Green LED ON</w:t>
                             </w:r>
                           </w:p>
                         </w:txbxContent>
@@ -1742,13 +1708,7 @@
                         <w:rPr>
                           <w:rFonts w:ascii="Times New Roman" w:hAnsi="Times New Roman" w:cs="Times New Roman"/>
                         </w:rPr>
-                        <w:t xml:space="preserve">Green </w:t>
-                      </w:r>
-                      <w:r>
-                        <w:rPr>
-                          <w:rFonts w:ascii="Times New Roman" w:hAnsi="Times New Roman" w:cs="Times New Roman"/>
-                        </w:rPr>
-                        <w:t>LED ON</w:t>
+                        <w:t>Green LED ON</w:t>
                       </w:r>
                     </w:p>
                   </w:txbxContent>
@@ -1938,23 +1898,7 @@
           <w:sz w:val="24"/>
           <w:szCs w:val="24"/>
         </w:rPr>
-        <w:t xml:space="preserve"> </w:t>
-      </w:r>
-      <w:r>
-        <w:rPr>
-          <w:rFonts w:ascii="Times New Roman" w:hAnsi="Times New Roman" w:cs="Times New Roman"/>
-          <w:sz w:val="24"/>
-          <w:szCs w:val="24"/>
-        </w:rPr>
-        <w:t>is built</w:t>
-      </w:r>
-      <w:r>
-        <w:rPr>
-          <w:rFonts w:ascii="Times New Roman" w:hAnsi="Times New Roman" w:cs="Times New Roman"/>
-          <w:sz w:val="24"/>
-          <w:szCs w:val="24"/>
-        </w:rPr>
-        <w:t xml:space="preserve"> upon the concepts learned in the LED blinking experiment, extending them to simulate a real-world scenario. By incorporating multiple LEDs and timing constraints, we created a basic traffic light sequence comprising red, yellow, and green lights. Through this exercise, we learned about the importance of timing and sequencing in microcontroller programming, as well as how to implement decision-making logic to control the flow of traffic.</w:t>
+        <w:t xml:space="preserve"> is built upon the concepts learned in the LED blinking experiment, extending them to simulate a real-world scenario. By incorporating multiple LEDs and timing constraints, we created a basic traffic light sequence comprising red, yellow, and green lights. Through this exercise, we learned about the importance of timing and sequencing in microcontroller programming, as well as how to implement decision-making logic to control the flow of traffic.</w:t>
       </w:r>
     </w:p>
     <w:p>
@@ -2039,6 +1983,124 @@
           <w:szCs w:val="24"/>
         </w:rPr>
         <w:t xml:space="preserve"> experiment provided valuable insights into microcontroller programming and embedded systems design. By working with Arduino Uno and the Arduino IDE, we gained practical experience in writing and uploading code, as well as interfacing with external hardware components. These fundamental skills form the basis for more advanced projects in the field of microprocessors and embedded systems.</w:t>
+      </w:r>
+    </w:p>
+    <w:p>
+      <w:pPr>
+        <w:spacing w:before="120" w:after="120" w:line="360" w:lineRule="auto"/>
+        <w:contextualSpacing/>
+        <w:jc w:val="both"/>
+        <w:rPr>
+          <w:rFonts w:ascii="Times New Roman" w:hAnsi="Times New Roman" w:cs="Times New Roman"/>
+          <w:sz w:val="24"/>
+          <w:szCs w:val="24"/>
+        </w:rPr>
+      </w:pPr>
+    </w:p>
+    <w:p>
+      <w:pPr>
+        <w:spacing w:before="120" w:after="120" w:line="360" w:lineRule="auto"/>
+        <w:contextualSpacing/>
+        <w:jc w:val="both"/>
+        <w:rPr>
+          <w:rFonts w:ascii="Times New Roman" w:hAnsi="Times New Roman" w:cs="Times New Roman"/>
+          <w:b/>
+          <w:bCs/>
+          <w:sz w:val="24"/>
+          <w:szCs w:val="24"/>
+        </w:rPr>
+      </w:pPr>
+      <w:r>
+        <w:rPr>
+          <w:rFonts w:ascii="Times New Roman" w:hAnsi="Times New Roman" w:cs="Times New Roman"/>
+          <w:b/>
+          <w:bCs/>
+          <w:sz w:val="24"/>
+          <w:szCs w:val="24"/>
+        </w:rPr>
+        <w:lastRenderedPageBreak/>
+        <w:t>References:</w:t>
+      </w:r>
+    </w:p>
+    <w:p>
+      <w:pPr>
+        <w:spacing w:before="120" w:after="120" w:line="360" w:lineRule="auto"/>
+        <w:contextualSpacing/>
+        <w:jc w:val="both"/>
+        <w:rPr>
+          <w:rFonts w:ascii="Times New Roman" w:hAnsi="Times New Roman" w:cs="Times New Roman"/>
+          <w:sz w:val="24"/>
+          <w:szCs w:val="24"/>
+        </w:rPr>
+      </w:pPr>
+      <w:r>
+        <w:rPr>
+          <w:rFonts w:ascii="Times New Roman" w:hAnsi="Times New Roman" w:cs="Times New Roman"/>
+          <w:sz w:val="24"/>
+          <w:szCs w:val="24"/>
+        </w:rPr>
+        <w:t xml:space="preserve">1) https://www.arduino.cc/. </w:t>
+      </w:r>
+    </w:p>
+    <w:p>
+      <w:pPr>
+        <w:spacing w:before="120" w:after="120" w:line="360" w:lineRule="auto"/>
+        <w:contextualSpacing/>
+        <w:jc w:val="both"/>
+        <w:rPr>
+          <w:rFonts w:ascii="Times New Roman" w:hAnsi="Times New Roman" w:cs="Times New Roman"/>
+          <w:sz w:val="24"/>
+          <w:szCs w:val="24"/>
+        </w:rPr>
+      </w:pPr>
+      <w:r>
+        <w:rPr>
+          <w:rFonts w:ascii="Times New Roman" w:hAnsi="Times New Roman" w:cs="Times New Roman"/>
+          <w:sz w:val="24"/>
+          <w:szCs w:val="24"/>
+        </w:rPr>
+        <w:t xml:space="preserve">2) </w:t>
+      </w:r>
+      <w:hyperlink r:id="rId8" w:history="1">
+        <w:r>
+          <w:rPr>
+            <w:rStyle w:val="Hyperlink"/>
+            <w:rFonts w:ascii="Times New Roman" w:hAnsi="Times New Roman" w:cs="Times New Roman"/>
+            <w:sz w:val="24"/>
+            <w:szCs w:val="24"/>
+          </w:rPr>
+          <w:t>https://www.coursera.org/learn/arduino/lecture/ei4ni/1-10-first-glance-at-a-program</w:t>
+        </w:r>
+      </w:hyperlink>
+      <w:r>
+        <w:rPr>
+          <w:rFonts w:ascii="Times New Roman" w:hAnsi="Times New Roman" w:cs="Times New Roman"/>
+          <w:sz w:val="24"/>
+          <w:szCs w:val="24"/>
+        </w:rPr>
+        <w:t xml:space="preserve"> </w:t>
+      </w:r>
+    </w:p>
+    <w:p>
+      <w:pPr>
+        <w:spacing w:before="120" w:after="120" w:line="360" w:lineRule="auto"/>
+        <w:contextualSpacing/>
+        <w:jc w:val="both"/>
+        <w:rPr>
+          <w:rFonts w:ascii="Times New Roman" w:hAnsi="Times New Roman" w:cs="Times New Roman"/>
+          <w:b/>
+          <w:bCs/>
+          <w:sz w:val="28"/>
+          <w:szCs w:val="28"/>
+        </w:rPr>
+      </w:pPr>
+      <w:r>
+        <w:rPr>
+          <w:rFonts w:ascii="Times New Roman" w:hAnsi="Times New Roman" w:cs="Times New Roman"/>
+          <w:sz w:val="24"/>
+          <w:szCs w:val="24"/>
+        </w:rPr>
+        <w:t>3) Jeremy Blum; Exploring Arduino: Tools and Techniques for Engineering Wizardry</w:t>
       </w:r>
     </w:p>
     <w:sectPr>
@@ -2497,6 +2559,29 @@
       <w14:ligatures w14:val="none"/>
     </w:rPr>
   </w:style>
+  <w:style w:type="character" w:styleId="Hyperlink">
+    <w:name w:val="Hyperlink"/>
+    <w:basedOn w:val="DefaultParagraphFont"/>
+    <w:uiPriority w:val="99"/>
+    <w:unhideWhenUsed/>
+    <w:rsid w:val="00331AB7"/>
+    <w:rPr>
+      <w:color w:val="0563C1" w:themeColor="hyperlink"/>
+      <w:u w:val="single"/>
+    </w:rPr>
+  </w:style>
+  <w:style w:type="character" w:styleId="UnresolvedMention">
+    <w:name w:val="Unresolved Mention"/>
+    <w:basedOn w:val="DefaultParagraphFont"/>
+    <w:uiPriority w:val="99"/>
+    <w:semiHidden/>
+    <w:unhideWhenUsed/>
+    <w:rsid w:val="00331AB7"/>
+    <w:rPr>
+      <w:color w:val="605E5C"/>
+      <w:shd w:val="clear" w:color="auto" w:fill="E1DFDD"/>
+    </w:rPr>
+  </w:style>
 </w:styles>
 </file>
 

</xml_diff>